<commit_message>
Update Documentation for Code Trather.docx
</commit_message>
<xml_diff>
--- a/Documentation for Code Trather.docx
+++ b/Documentation for Code Trather.docx
@@ -53,7 +53,21 @@
           <w:u w:val="single"/>
           <w14:ligatures w14:val="none"/>
         </w:rPr>
-        <w:t>Prather</w:t>
+        <w:t>T</w:t>
+      </w:r>
+      <w:r>
+        <w:rPr>
+          <w:rFonts w:ascii="Arial" w:eastAsia="Times New Roman" w:hAnsi="Arial" w:cs="Arial"/>
+          <w:b/>
+          <w:bCs/>
+          <w:color w:val="000000"/>
+          <w:kern w:val="0"/>
+          <w:sz w:val="50"/>
+          <w:szCs w:val="50"/>
+          <w:u w:val="single"/>
+          <w14:ligatures w14:val="none"/>
+        </w:rPr>
+        <w:t>rather</w:t>
       </w:r>
     </w:p>
     <w:p>
@@ -452,27 +466,7 @@
           <w:kern w:val="0"/>
           <w14:ligatures w14:val="none"/>
         </w:rPr>
-        <w:t xml:space="preserve">Makes </w:t>
-      </w:r>
-      <w:proofErr w:type="gramStart"/>
-      <w:r>
-        <w:rPr>
-          <w:rFonts w:ascii="Arial" w:eastAsia="Times New Roman" w:hAnsi="Arial" w:cs="Arial"/>
-          <w:color w:val="000000"/>
-          <w:kern w:val="0"/>
-          <w14:ligatures w14:val="none"/>
-        </w:rPr>
-        <w:t>a long list</w:t>
-      </w:r>
-      <w:proofErr w:type="gramEnd"/>
-      <w:r>
-        <w:rPr>
-          <w:rFonts w:ascii="Arial" w:eastAsia="Times New Roman" w:hAnsi="Arial" w:cs="Arial"/>
-          <w:color w:val="000000"/>
-          <w:kern w:val="0"/>
-          <w14:ligatures w14:val="none"/>
-        </w:rPr>
-        <w:t xml:space="preserve"> of every key pressed over a time interval</w:t>
+        <w:t>Makes a long list of every key pressed over a time interval</w:t>
       </w:r>
     </w:p>
     <w:p>
@@ -655,27 +649,7 @@
           <w:kern w:val="0"/>
           <w14:ligatures w14:val="none"/>
         </w:rPr>
-        <w:t xml:space="preserve">File Paths that have to do with the student log file that would </w:t>
-      </w:r>
-      <w:proofErr w:type="gramStart"/>
-      <w:r>
-        <w:rPr>
-          <w:rFonts w:ascii="Arial" w:eastAsia="Times New Roman" w:hAnsi="Arial" w:cs="Arial"/>
-          <w:color w:val="000000"/>
-          <w:kern w:val="0"/>
-          <w14:ligatures w14:val="none"/>
-        </w:rPr>
-        <w:t>be encrypted</w:t>
-      </w:r>
-      <w:proofErr w:type="gramEnd"/>
-      <w:r>
-        <w:rPr>
-          <w:rFonts w:ascii="Arial" w:eastAsia="Times New Roman" w:hAnsi="Arial" w:cs="Arial"/>
-          <w:color w:val="000000"/>
-          <w:kern w:val="0"/>
-          <w14:ligatures w14:val="none"/>
-        </w:rPr>
-        <w:t xml:space="preserve"> by the application when the user is done</w:t>
+        <w:t>File Paths that have to do with the student log file that would be encrypted by the application when the user is done</w:t>
       </w:r>
     </w:p>
     <w:p>
@@ -775,27 +749,7 @@
           <w:kern w:val="0"/>
           <w14:ligatures w14:val="none"/>
         </w:rPr>
-        <w:t xml:space="preserve">Css file that will </w:t>
-      </w:r>
-      <w:proofErr w:type="gramStart"/>
-      <w:r>
-        <w:rPr>
-          <w:rFonts w:ascii="Arial" w:eastAsia="Times New Roman" w:hAnsi="Arial" w:cs="Arial"/>
-          <w:color w:val="000000"/>
-          <w:kern w:val="0"/>
-          <w14:ligatures w14:val="none"/>
-        </w:rPr>
-        <w:t>be created</w:t>
-      </w:r>
-      <w:proofErr w:type="gramEnd"/>
-      <w:r>
-        <w:rPr>
-          <w:rFonts w:ascii="Arial" w:eastAsia="Times New Roman" w:hAnsi="Arial" w:cs="Arial"/>
-          <w:color w:val="000000"/>
-          <w:kern w:val="0"/>
-          <w14:ligatures w14:val="none"/>
-        </w:rPr>
-        <w:t xml:space="preserve"> to assist the html files in the log folder</w:t>
+        <w:t>Css file that will be created to assist the html files in the log folder</w:t>
       </w:r>
     </w:p>
     <w:p>
@@ -845,27 +799,7 @@
           <w:kern w:val="0"/>
           <w14:ligatures w14:val="none"/>
         </w:rPr>
-        <w:t xml:space="preserve">Js file that will </w:t>
-      </w:r>
-      <w:proofErr w:type="gramStart"/>
-      <w:r>
-        <w:rPr>
-          <w:rFonts w:ascii="Arial" w:eastAsia="Times New Roman" w:hAnsi="Arial" w:cs="Arial"/>
-          <w:color w:val="000000"/>
-          <w:kern w:val="0"/>
-          <w14:ligatures w14:val="none"/>
-        </w:rPr>
-        <w:t>be created</w:t>
-      </w:r>
-      <w:proofErr w:type="gramEnd"/>
-      <w:r>
-        <w:rPr>
-          <w:rFonts w:ascii="Arial" w:eastAsia="Times New Roman" w:hAnsi="Arial" w:cs="Arial"/>
-          <w:color w:val="000000"/>
-          <w:kern w:val="0"/>
-          <w14:ligatures w14:val="none"/>
-        </w:rPr>
-        <w:t xml:space="preserve"> to assist the html files in the log folder</w:t>
+        <w:t>Js file that will be created to assist the html files in the log folder</w:t>
       </w:r>
     </w:p>
     <w:p>
@@ -1049,27 +983,7 @@
           <w:kern w:val="0"/>
           <w14:ligatures w14:val="none"/>
         </w:rPr>
-        <w:t xml:space="preserve">Get function for creating the index file because it needs to </w:t>
-      </w:r>
-      <w:proofErr w:type="gramStart"/>
-      <w:r>
-        <w:rPr>
-          <w:rFonts w:ascii="Arial" w:eastAsia="Times New Roman" w:hAnsi="Arial" w:cs="Arial"/>
-          <w:color w:val="000000"/>
-          <w:kern w:val="0"/>
-          <w14:ligatures w14:val="none"/>
-        </w:rPr>
-        <w:t>be generated</w:t>
-      </w:r>
-      <w:proofErr w:type="gramEnd"/>
-      <w:r>
-        <w:rPr>
-          <w:rFonts w:ascii="Arial" w:eastAsia="Times New Roman" w:hAnsi="Arial" w:cs="Arial"/>
-          <w:color w:val="000000"/>
-          <w:kern w:val="0"/>
-          <w14:ligatures w14:val="none"/>
-        </w:rPr>
-        <w:t xml:space="preserve"> after student information is input</w:t>
+        <w:t>Get function for creating the index file because it needs to be generated after student information is input</w:t>
       </w:r>
     </w:p>
     <w:p>
@@ -1103,19 +1017,8 @@
           <w:kern w:val="0"/>
           <w14:ligatures w14:val="none"/>
         </w:rPr>
-        <w:t xml:space="preserve">Index file string to </w:t>
-      </w:r>
-      <w:proofErr w:type="gramStart"/>
-      <w:r>
-        <w:rPr>
-          <w:rFonts w:ascii="Arial" w:eastAsia="Times New Roman" w:hAnsi="Arial" w:cs="Arial"/>
-          <w:color w:val="000000"/>
-          <w:kern w:val="0"/>
-          <w14:ligatures w14:val="none"/>
-        </w:rPr>
-        <w:t>be written</w:t>
-      </w:r>
-      <w:proofErr w:type="gramEnd"/>
+        <w:t>Index file string to be written</w:t>
+      </w:r>
     </w:p>
     <w:p>
       <w:pPr>
@@ -1403,27 +1306,7 @@
           <w:kern w:val="0"/>
           <w14:ligatures w14:val="none"/>
         </w:rPr>
-        <w:t xml:space="preserve">Method that reads a list and returns a list that contains how </w:t>
-      </w:r>
-      <w:proofErr w:type="gramStart"/>
-      <w:r>
-        <w:rPr>
-          <w:rFonts w:ascii="Arial" w:eastAsia="Times New Roman" w:hAnsi="Arial" w:cs="Arial"/>
-          <w:color w:val="000000"/>
-          <w:kern w:val="0"/>
-          <w14:ligatures w14:val="none"/>
-        </w:rPr>
-        <w:t>many</w:t>
-      </w:r>
-      <w:proofErr w:type="gramEnd"/>
-      <w:r>
-        <w:rPr>
-          <w:rFonts w:ascii="Arial" w:eastAsia="Times New Roman" w:hAnsi="Arial" w:cs="Arial"/>
-          <w:color w:val="000000"/>
-          <w:kern w:val="0"/>
-          <w14:ligatures w14:val="none"/>
-        </w:rPr>
-        <w:t xml:space="preserve"> times a string was repeated in a list</w:t>
+        <w:t>Method that reads a list and returns a list that contains how many times a string was repeated in a list</w:t>
       </w:r>
     </w:p>
     <w:p>
@@ -1448,27 +1331,7 @@
           <w:kern w:val="0"/>
           <w14:ligatures w14:val="none"/>
         </w:rPr>
-        <w:t xml:space="preserve">List&lt;string&gt; listToRead: List to </w:t>
-      </w:r>
-      <w:proofErr w:type="gramStart"/>
-      <w:r>
-        <w:rPr>
-          <w:rFonts w:ascii="Arial" w:eastAsia="Times New Roman" w:hAnsi="Arial" w:cs="Arial"/>
-          <w:color w:val="000000"/>
-          <w:kern w:val="0"/>
-          <w14:ligatures w14:val="none"/>
-        </w:rPr>
-        <w:t>be read</w:t>
-      </w:r>
-      <w:proofErr w:type="gramEnd"/>
-      <w:r>
-        <w:rPr>
-          <w:rFonts w:ascii="Arial" w:eastAsia="Times New Roman" w:hAnsi="Arial" w:cs="Arial"/>
-          <w:color w:val="000000"/>
-          <w:kern w:val="0"/>
-          <w14:ligatures w14:val="none"/>
-        </w:rPr>
-        <w:t xml:space="preserve"> for repeated values</w:t>
+        <w:t>List&lt;string&gt; listToRead: List to be read for repeated values</w:t>
       </w:r>
     </w:p>
     <w:p>
@@ -1502,27 +1365,7 @@
           <w:kern w:val="0"/>
           <w14:ligatures w14:val="none"/>
         </w:rPr>
-        <w:t xml:space="preserve"> List of repeated values and how </w:t>
-      </w:r>
-      <w:proofErr w:type="gramStart"/>
-      <w:r>
-        <w:rPr>
-          <w:rFonts w:ascii="Arial" w:eastAsia="Times New Roman" w:hAnsi="Arial" w:cs="Arial"/>
-          <w:color w:val="000000"/>
-          <w:kern w:val="0"/>
-          <w14:ligatures w14:val="none"/>
-        </w:rPr>
-        <w:t>many</w:t>
-      </w:r>
-      <w:proofErr w:type="gramEnd"/>
-      <w:r>
-        <w:rPr>
-          <w:rFonts w:ascii="Arial" w:eastAsia="Times New Roman" w:hAnsi="Arial" w:cs="Arial"/>
-          <w:color w:val="000000"/>
-          <w:kern w:val="0"/>
-          <w14:ligatures w14:val="none"/>
-        </w:rPr>
-        <w:t xml:space="preserve"> times they are repeated</w:t>
+        <w:t xml:space="preserve"> List of repeated values and how many times they are repeated</w:t>
       </w:r>
     </w:p>
     <w:p>
@@ -1672,27 +1515,7 @@
           <w:kern w:val="0"/>
           <w14:ligatures w14:val="none"/>
         </w:rPr>
-        <w:t xml:space="preserve">Appends all the log files with a tail string to complete the html file so that it </w:t>
-      </w:r>
-      <w:proofErr w:type="gramStart"/>
-      <w:r>
-        <w:rPr>
-          <w:rFonts w:ascii="Arial" w:eastAsia="Times New Roman" w:hAnsi="Arial" w:cs="Arial"/>
-          <w:color w:val="000000"/>
-          <w:kern w:val="0"/>
-          <w14:ligatures w14:val="none"/>
-        </w:rPr>
-        <w:t>is formatted</w:t>
-      </w:r>
-      <w:proofErr w:type="gramEnd"/>
-      <w:r>
-        <w:rPr>
-          <w:rFonts w:ascii="Arial" w:eastAsia="Times New Roman" w:hAnsi="Arial" w:cs="Arial"/>
-          <w:color w:val="000000"/>
-          <w:kern w:val="0"/>
-          <w14:ligatures w14:val="none"/>
-        </w:rPr>
-        <w:t xml:space="preserve"> correctly</w:t>
+        <w:t>Appends all the log files with a tail string to complete the html file so that it is formatted correctly</w:t>
       </w:r>
     </w:p>
     <w:p>
@@ -1794,27 +1617,7 @@
           <w:kern w:val="0"/>
           <w14:ligatures w14:val="none"/>
         </w:rPr>
-        <w:t xml:space="preserve"> name of the file to </w:t>
-      </w:r>
-      <w:proofErr w:type="gramStart"/>
-      <w:r>
-        <w:rPr>
-          <w:rFonts w:ascii="Arial" w:eastAsia="Times New Roman" w:hAnsi="Arial" w:cs="Arial"/>
-          <w:color w:val="000000"/>
-          <w:kern w:val="0"/>
-          <w14:ligatures w14:val="none"/>
-        </w:rPr>
-        <w:t>be written</w:t>
-      </w:r>
-      <w:proofErr w:type="gramEnd"/>
-      <w:r>
-        <w:rPr>
-          <w:rFonts w:ascii="Arial" w:eastAsia="Times New Roman" w:hAnsi="Arial" w:cs="Arial"/>
-          <w:color w:val="000000"/>
-          <w:kern w:val="0"/>
-          <w14:ligatures w14:val="none"/>
-        </w:rPr>
-        <w:t xml:space="preserve"> to</w:t>
+        <w:t xml:space="preserve"> name of the file to be written to</w:t>
       </w:r>
     </w:p>
     <w:p>
@@ -1959,27 +1762,7 @@
           <w:kern w:val="0"/>
           <w14:ligatures w14:val="none"/>
         </w:rPr>
-        <w:t xml:space="preserve"> string that will </w:t>
-      </w:r>
-      <w:proofErr w:type="gramStart"/>
-      <w:r>
-        <w:rPr>
-          <w:rFonts w:ascii="Arial" w:eastAsia="Times New Roman" w:hAnsi="Arial" w:cs="Arial"/>
-          <w:color w:val="000000"/>
-          <w:kern w:val="0"/>
-          <w14:ligatures w14:val="none"/>
-        </w:rPr>
-        <w:t>be modified</w:t>
-      </w:r>
-      <w:proofErr w:type="gramEnd"/>
-      <w:r>
-        <w:rPr>
-          <w:rFonts w:ascii="Arial" w:eastAsia="Times New Roman" w:hAnsi="Arial" w:cs="Arial"/>
-          <w:color w:val="000000"/>
-          <w:kern w:val="0"/>
-          <w14:ligatures w14:val="none"/>
-        </w:rPr>
-        <w:t> </w:t>
+        <w:t xml:space="preserve"> string that will be modified </w:t>
       </w:r>
     </w:p>
     <w:p>
@@ -2047,27 +1830,7 @@
           <w:kern w:val="0"/>
           <w14:ligatures w14:val="none"/>
         </w:rPr>
-        <w:t xml:space="preserve"> When writing to the log files if the string </w:t>
-      </w:r>
-      <w:proofErr w:type="gramStart"/>
-      <w:r>
-        <w:rPr>
-          <w:rFonts w:ascii="Arial" w:eastAsia="Times New Roman" w:hAnsi="Arial" w:cs="Arial"/>
-          <w:color w:val="000000"/>
-          <w:kern w:val="0"/>
-          <w14:ligatures w14:val="none"/>
-        </w:rPr>
-        <w:t>is not modified</w:t>
-      </w:r>
-      <w:proofErr w:type="gramEnd"/>
-      <w:r>
-        <w:rPr>
-          <w:rFonts w:ascii="Arial" w:eastAsia="Times New Roman" w:hAnsi="Arial" w:cs="Arial"/>
-          <w:color w:val="000000"/>
-          <w:kern w:val="0"/>
-          <w14:ligatures w14:val="none"/>
-        </w:rPr>
-        <w:t xml:space="preserve"> then it will be a single line of text instead of with the intended format</w:t>
+        <w:t xml:space="preserve"> When writing to the log files if the string is not modified then it will be a single line of text instead of with the intended format</w:t>
       </w:r>
     </w:p>
     <w:p>
@@ -2144,27 +1907,7 @@
           <w:kern w:val="0"/>
           <w14:ligatures w14:val="none"/>
         </w:rPr>
-        <w:t xml:space="preserve">Replaces comma with a plus sign so that it can </w:t>
-      </w:r>
-      <w:proofErr w:type="gramStart"/>
-      <w:r>
-        <w:rPr>
-          <w:rFonts w:ascii="Arial" w:eastAsia="Times New Roman" w:hAnsi="Arial" w:cs="Arial"/>
-          <w:color w:val="000000"/>
-          <w:kern w:val="0"/>
-          <w14:ligatures w14:val="none"/>
-        </w:rPr>
-        <w:t>be put</w:t>
-      </w:r>
-      <w:proofErr w:type="gramEnd"/>
-      <w:r>
-        <w:rPr>
-          <w:rFonts w:ascii="Arial" w:eastAsia="Times New Roman" w:hAnsi="Arial" w:cs="Arial"/>
-          <w:color w:val="000000"/>
-          <w:kern w:val="0"/>
-          <w14:ligatures w14:val="none"/>
-        </w:rPr>
-        <w:t xml:space="preserve"> into a csv file</w:t>
+        <w:t>Replaces comma with a plus sign so that it can be put into a csv file</w:t>
       </w:r>
     </w:p>
     <w:p>
@@ -2198,27 +1941,7 @@
           <w:kern w:val="0"/>
           <w14:ligatures w14:val="none"/>
         </w:rPr>
-        <w:t xml:space="preserve">text to </w:t>
-      </w:r>
-      <w:proofErr w:type="gramStart"/>
-      <w:r>
-        <w:rPr>
-          <w:rFonts w:ascii="Arial" w:eastAsia="Times New Roman" w:hAnsi="Arial" w:cs="Arial"/>
-          <w:color w:val="000000"/>
-          <w:kern w:val="0"/>
-          <w14:ligatures w14:val="none"/>
-        </w:rPr>
-        <w:t>be parsed</w:t>
-      </w:r>
-      <w:proofErr w:type="gramEnd"/>
-      <w:r>
-        <w:rPr>
-          <w:rFonts w:ascii="Arial" w:eastAsia="Times New Roman" w:hAnsi="Arial" w:cs="Arial"/>
-          <w:color w:val="000000"/>
-          <w:kern w:val="0"/>
-          <w14:ligatures w14:val="none"/>
-        </w:rPr>
-        <w:t xml:space="preserve"> for commas</w:t>
+        <w:t>text to be parsed for commas</w:t>
       </w:r>
     </w:p>
     <w:p>
@@ -2336,27 +2059,7 @@
           <w:kern w:val="0"/>
           <w14:ligatures w14:val="none"/>
         </w:rPr>
-        <w:t xml:space="preserve">Method to clear the files if the exist and create the files if they </w:t>
-      </w:r>
-      <w:proofErr w:type="gramStart"/>
-      <w:r>
-        <w:rPr>
-          <w:rFonts w:ascii="Arial" w:eastAsia="Times New Roman" w:hAnsi="Arial" w:cs="Arial"/>
-          <w:color w:val="000000"/>
-          <w:kern w:val="0"/>
-          <w14:ligatures w14:val="none"/>
-        </w:rPr>
-        <w:t>don't</w:t>
-      </w:r>
-      <w:proofErr w:type="gramEnd"/>
-      <w:r>
-        <w:rPr>
-          <w:rFonts w:ascii="Arial" w:eastAsia="Times New Roman" w:hAnsi="Arial" w:cs="Arial"/>
-          <w:color w:val="000000"/>
-          <w:kern w:val="0"/>
-          <w14:ligatures w14:val="none"/>
-        </w:rPr>
-        <w:t>. It will also add a head string to the log files. It also creates and adds files to the folder that are already complete files.</w:t>
+        <w:t>Method to clear the files if the exist and create the files if they don't. It will also add a head string to the log files. It also creates and adds files to the folder that are already complete files.</w:t>
       </w:r>
     </w:p>
     <w:p>
@@ -3308,27 +3011,7 @@
           <w:kern w:val="0"/>
           <w14:ligatures w14:val="none"/>
         </w:rPr>
-        <w:t xml:space="preserve">Encrypts a file using AES. The AES key and IV </w:t>
-      </w:r>
-      <w:proofErr w:type="gramStart"/>
-      <w:r>
-        <w:rPr>
-          <w:rFonts w:ascii="Arial" w:eastAsia="Times New Roman" w:hAnsi="Arial" w:cs="Arial"/>
-          <w:color w:val="000000"/>
-          <w:kern w:val="0"/>
-          <w14:ligatures w14:val="none"/>
-        </w:rPr>
-        <w:t>are encrypted</w:t>
-      </w:r>
-      <w:proofErr w:type="gramEnd"/>
-      <w:r>
-        <w:rPr>
-          <w:rFonts w:ascii="Arial" w:eastAsia="Times New Roman" w:hAnsi="Arial" w:cs="Arial"/>
-          <w:color w:val="000000"/>
-          <w:kern w:val="0"/>
-          <w14:ligatures w14:val="none"/>
-        </w:rPr>
-        <w:t xml:space="preserve"> with RSA and written to the output file for decryption later.</w:t>
+        <w:t>Encrypts a file using AES. The AES key and IV are encrypted with RSA and written to the output file for decryption later.</w:t>
       </w:r>
     </w:p>
     <w:p>
@@ -3362,27 +3045,7 @@
           <w:kern w:val="0"/>
           <w14:ligatures w14:val="none"/>
         </w:rPr>
-        <w:t xml:space="preserve">: is the path to the file to </w:t>
-      </w:r>
-      <w:proofErr w:type="gramStart"/>
-      <w:r>
-        <w:rPr>
-          <w:rFonts w:ascii="Arial" w:eastAsia="Times New Roman" w:hAnsi="Arial" w:cs="Arial"/>
-          <w:color w:val="000000"/>
-          <w:kern w:val="0"/>
-          <w14:ligatures w14:val="none"/>
-        </w:rPr>
-        <w:t>be encrypted</w:t>
-      </w:r>
-      <w:proofErr w:type="gramEnd"/>
-      <w:r>
-        <w:rPr>
-          <w:rFonts w:ascii="Arial" w:eastAsia="Times New Roman" w:hAnsi="Arial" w:cs="Arial"/>
-          <w:color w:val="000000"/>
-          <w:kern w:val="0"/>
-          <w14:ligatures w14:val="none"/>
-        </w:rPr>
-        <w:t>. </w:t>
+        <w:t>: is the path to the file to be encrypted. </w:t>
       </w:r>
     </w:p>
     <w:p>
@@ -3416,27 +3079,7 @@
           <w:kern w:val="0"/>
           <w14:ligatures w14:val="none"/>
         </w:rPr>
-        <w:t xml:space="preserve">: is the path to where the encrypted file </w:t>
-      </w:r>
-      <w:proofErr w:type="gramStart"/>
-      <w:r>
-        <w:rPr>
-          <w:rFonts w:ascii="Arial" w:eastAsia="Times New Roman" w:hAnsi="Arial" w:cs="Arial"/>
-          <w:color w:val="000000"/>
-          <w:kern w:val="0"/>
-          <w14:ligatures w14:val="none"/>
-        </w:rPr>
-        <w:t>is written</w:t>
-      </w:r>
-      <w:proofErr w:type="gramEnd"/>
-      <w:r>
-        <w:rPr>
-          <w:rFonts w:ascii="Arial" w:eastAsia="Times New Roman" w:hAnsi="Arial" w:cs="Arial"/>
-          <w:color w:val="000000"/>
-          <w:kern w:val="0"/>
-          <w14:ligatures w14:val="none"/>
-        </w:rPr>
-        <w:t xml:space="preserve"> to. </w:t>
+        <w:t>: is the path to where the encrypted file is written to. </w:t>
       </w:r>
     </w:p>
     <w:p>
@@ -3504,27 +3147,7 @@
           <w:kern w:val="0"/>
           <w14:ligatures w14:val="none"/>
         </w:rPr>
-        <w:t xml:space="preserve">Decrypts a file using AES. AES Key and IV </w:t>
-      </w:r>
-      <w:proofErr w:type="gramStart"/>
-      <w:r>
-        <w:rPr>
-          <w:rFonts w:ascii="Arial" w:eastAsia="Times New Roman" w:hAnsi="Arial" w:cs="Arial"/>
-          <w:color w:val="000000"/>
-          <w:kern w:val="0"/>
-          <w14:ligatures w14:val="none"/>
-        </w:rPr>
-        <w:t>are pulled</w:t>
-      </w:r>
-      <w:proofErr w:type="gramEnd"/>
-      <w:r>
-        <w:rPr>
-          <w:rFonts w:ascii="Arial" w:eastAsia="Times New Roman" w:hAnsi="Arial" w:cs="Arial"/>
-          <w:color w:val="000000"/>
-          <w:kern w:val="0"/>
-          <w14:ligatures w14:val="none"/>
-        </w:rPr>
-        <w:t xml:space="preserve"> from the begining of the file.</w:t>
+        <w:t>Decrypts a file using AES. AES Key and IV are pulled from the begining of the file.</w:t>
       </w:r>
     </w:p>
     <w:p>
@@ -3558,27 +3181,7 @@
           <w:kern w:val="0"/>
           <w14:ligatures w14:val="none"/>
         </w:rPr>
-        <w:t xml:space="preserve">: is the path to the file to </w:t>
-      </w:r>
-      <w:proofErr w:type="gramStart"/>
-      <w:r>
-        <w:rPr>
-          <w:rFonts w:ascii="Arial" w:eastAsia="Times New Roman" w:hAnsi="Arial" w:cs="Arial"/>
-          <w:color w:val="000000"/>
-          <w:kern w:val="0"/>
-          <w14:ligatures w14:val="none"/>
-        </w:rPr>
-        <w:t>be decrypted</w:t>
-      </w:r>
-      <w:proofErr w:type="gramEnd"/>
-      <w:r>
-        <w:rPr>
-          <w:rFonts w:ascii="Arial" w:eastAsia="Times New Roman" w:hAnsi="Arial" w:cs="Arial"/>
-          <w:color w:val="000000"/>
-          <w:kern w:val="0"/>
-          <w14:ligatures w14:val="none"/>
-        </w:rPr>
-        <w:t>.</w:t>
+        <w:t>: is the path to the file to be decrypted.</w:t>
       </w:r>
     </w:p>
     <w:p>
@@ -3612,27 +3215,7 @@
           <w:kern w:val="0"/>
           <w14:ligatures w14:val="none"/>
         </w:rPr>
-        <w:t xml:space="preserve">: is the path to where the decrypted file </w:t>
-      </w:r>
-      <w:proofErr w:type="gramStart"/>
-      <w:r>
-        <w:rPr>
-          <w:rFonts w:ascii="Arial" w:eastAsia="Times New Roman" w:hAnsi="Arial" w:cs="Arial"/>
-          <w:color w:val="000000"/>
-          <w:kern w:val="0"/>
-          <w14:ligatures w14:val="none"/>
-        </w:rPr>
-        <w:t>is written</w:t>
-      </w:r>
-      <w:proofErr w:type="gramEnd"/>
-      <w:r>
-        <w:rPr>
-          <w:rFonts w:ascii="Arial" w:eastAsia="Times New Roman" w:hAnsi="Arial" w:cs="Arial"/>
-          <w:color w:val="000000"/>
-          <w:kern w:val="0"/>
-          <w14:ligatures w14:val="none"/>
-        </w:rPr>
-        <w:t xml:space="preserve"> to.</w:t>
+        <w:t>: is the path to where the decrypted file is written to.</w:t>
       </w:r>
     </w:p>
     <w:p>
@@ -3732,27 +3315,7 @@
           <w:kern w:val="0"/>
           <w14:ligatures w14:val="none"/>
         </w:rPr>
-        <w:t xml:space="preserve">Select multiple files to decrypt at once and check that the decrypted version </w:t>
-      </w:r>
-      <w:proofErr w:type="gramStart"/>
-      <w:r>
-        <w:rPr>
-          <w:rFonts w:ascii="Arial" w:eastAsia="Times New Roman" w:hAnsi="Arial" w:cs="Arial"/>
-          <w:color w:val="000000"/>
-          <w:kern w:val="0"/>
-          <w14:ligatures w14:val="none"/>
-        </w:rPr>
-        <w:t>was created</w:t>
-      </w:r>
-      <w:proofErr w:type="gramEnd"/>
-      <w:r>
-        <w:rPr>
-          <w:rFonts w:ascii="Arial" w:eastAsia="Times New Roman" w:hAnsi="Arial" w:cs="Arial"/>
-          <w:color w:val="000000"/>
-          <w:kern w:val="0"/>
-          <w14:ligatures w14:val="none"/>
-        </w:rPr>
-        <w:t>.</w:t>
+        <w:t>Select multiple files to decrypt at once and check that the decrypted version was created.</w:t>
       </w:r>
     </w:p>
     <w:p>
@@ -3904,7 +3467,7 @@
           <w14:ligatures w14:val="none"/>
         </w:rPr>
         <w:lastRenderedPageBreak/>
-        <w:t>Form1</w:t>
+        <w:t>Trather</w:t>
       </w:r>
     </w:p>
     <w:p>
@@ -3969,25 +3532,14 @@
           <w14:ligatures w14:val="none"/>
         </w:rPr>
       </w:pPr>
-      <w:proofErr w:type="gramStart"/>
-      <w:r>
-        <w:rPr>
-          <w:rFonts w:ascii="Arial" w:eastAsia="Times New Roman" w:hAnsi="Arial" w:cs="Arial"/>
-          <w:color w:val="000000"/>
-          <w:kern w:val="0"/>
-          <w14:ligatures w14:val="none"/>
-        </w:rPr>
-        <w:t>handles</w:t>
-      </w:r>
-      <w:proofErr w:type="gramEnd"/>
-      <w:r>
-        <w:rPr>
-          <w:rFonts w:ascii="Arial" w:eastAsia="Times New Roman" w:hAnsi="Arial" w:cs="Arial"/>
-          <w:color w:val="000000"/>
-          <w:kern w:val="0"/>
-          <w14:ligatures w14:val="none"/>
-        </w:rPr>
-        <w:t xml:space="preserve"> the creation, execution, and exit of command prompt process also handles redirection of user input, code output, and error messages called by runToolStripMenuItem_Click</w:t>
+      <w:r>
+        <w:rPr>
+          <w:rFonts w:ascii="Arial" w:eastAsia="Times New Roman" w:hAnsi="Arial" w:cs="Arial"/>
+          <w:color w:val="000000"/>
+          <w:kern w:val="0"/>
+          <w14:ligatures w14:val="none"/>
+        </w:rPr>
+        <w:t>handles the creation, execution, and exit of command prompt process also handles redirection of user input, code output, and error messages called by runToolStripMenuItem_Click</w:t>
       </w:r>
     </w:p>
     <w:p>
@@ -4853,27 +4405,7 @@
           <w:kern w:val="0"/>
           <w14:ligatures w14:val="none"/>
         </w:rPr>
-        <w:t xml:space="preserve">Records what keys </w:t>
-      </w:r>
-      <w:proofErr w:type="gramStart"/>
-      <w:r>
-        <w:rPr>
-          <w:rFonts w:ascii="Arial" w:eastAsia="Times New Roman" w:hAnsi="Arial" w:cs="Arial"/>
-          <w:color w:val="000000"/>
-          <w:kern w:val="0"/>
-          <w14:ligatures w14:val="none"/>
-        </w:rPr>
-        <w:t>are pressed</w:t>
-      </w:r>
-      <w:proofErr w:type="gramEnd"/>
-      <w:r>
-        <w:rPr>
-          <w:rFonts w:ascii="Arial" w:eastAsia="Times New Roman" w:hAnsi="Arial" w:cs="Arial"/>
-          <w:color w:val="000000"/>
-          <w:kern w:val="0"/>
-          <w14:ligatures w14:val="none"/>
-        </w:rPr>
-        <w:t>. Will record key presses to log file every update interval </w:t>
+        <w:t>Records what keys are pressed. Will record key presses to log file every update interval </w:t>
       </w:r>
     </w:p>
     <w:p>

</xml_diff>